<commit_message>
Report update about trees
</commit_message>
<xml_diff>
--- a/Report.docx
+++ b/Report.docx
@@ -730,20 +730,32 @@
       <w:r>
         <w:t xml:space="preserve"> (Wind impact 10%)</w:t>
       </w:r>
+    </w:p>
+    <w:p>
+      <w:pPr>
+        <w:pStyle w:val="ListParagraph"/>
+        <w:numPr>
+          <w:ilvl w:val="0"/>
+          <w:numId w:val="3"/>
+        </w:numPr>
+      </w:pPr>
+      <w:r>
+        <w:t>Tree</w:t>
+      </w:r>
+    </w:p>
+    <w:p>
+      <w:pPr>
+        <w:pStyle w:val="ListParagraph"/>
+        <w:numPr>
+          <w:ilvl w:val="1"/>
+          <w:numId w:val="3"/>
+        </w:numPr>
+      </w:pPr>
+      <w:r>
+        <w:t>Might change size</w:t>
+      </w:r>
       <w:bookmarkStart w:id="0" w:name="_GoBack"/>
       <w:bookmarkEnd w:id="0"/>
-    </w:p>
-    <w:p>
-      <w:pPr>
-        <w:pStyle w:val="ListParagraph"/>
-        <w:numPr>
-          <w:ilvl w:val="0"/>
-          <w:numId w:val="3"/>
-        </w:numPr>
-      </w:pPr>
-      <w:r>
-        <w:t>Tree</w:t>
-      </w:r>
     </w:p>
     <w:p>
       <w:pPr>
@@ -1927,7 +1939,7 @@
 </file>
 
 <file path=customXml/itemProps1.xml><?xml version="1.0" encoding="utf-8"?>
-<ds:datastoreItem xmlns:ds="http://schemas.openxmlformats.org/officeDocument/2006/customXml" ds:itemID="{8E53D15E-00A8-4F94-9E3E-744E2DD9B0EB}">
+<ds:datastoreItem xmlns:ds="http://schemas.openxmlformats.org/officeDocument/2006/customXml" ds:itemID="{56F68272-8556-4B72-BD0E-A7EA057B1A92}">
   <ds:schemaRefs>
     <ds:schemaRef ds:uri="http://schemas.openxmlformats.org/officeDocument/2006/bibliography"/>
   </ds:schemaRefs>

</xml_diff>

<commit_message>
Common functions and button
</commit_message>
<xml_diff>
--- a/Report.docx
+++ b/Report.docx
@@ -754,20 +754,32 @@
       <w:r>
         <w:t>Might change size</w:t>
       </w:r>
+    </w:p>
+    <w:p>
+      <w:pPr>
+        <w:pStyle w:val="ListParagraph"/>
+        <w:numPr>
+          <w:ilvl w:val="0"/>
+          <w:numId w:val="3"/>
+        </w:numPr>
+      </w:pPr>
+      <w:r>
+        <w:t>Ground</w:t>
+      </w:r>
+    </w:p>
+    <w:p>
+      <w:pPr>
+        <w:pStyle w:val="ListParagraph"/>
+        <w:numPr>
+          <w:ilvl w:val="1"/>
+          <w:numId w:val="3"/>
+        </w:numPr>
+      </w:pPr>
+      <w:r>
+        <w:t>Is detected using colour, hills are part of ground as well</w:t>
+      </w:r>
       <w:bookmarkStart w:id="0" w:name="_GoBack"/>
       <w:bookmarkEnd w:id="0"/>
-    </w:p>
-    <w:p>
-      <w:pPr>
-        <w:pStyle w:val="ListParagraph"/>
-        <w:numPr>
-          <w:ilvl w:val="0"/>
-          <w:numId w:val="3"/>
-        </w:numPr>
-      </w:pPr>
-      <w:r>
-        <w:t>Ground</w:t>
-      </w:r>
     </w:p>
     <w:p>
       <w:pPr>
@@ -1939,7 +1951,7 @@
 </file>
 
 <file path=customXml/itemProps1.xml><?xml version="1.0" encoding="utf-8"?>
-<ds:datastoreItem xmlns:ds="http://schemas.openxmlformats.org/officeDocument/2006/customXml" ds:itemID="{56F68272-8556-4B72-BD0E-A7EA057B1A92}">
+<ds:datastoreItem xmlns:ds="http://schemas.openxmlformats.org/officeDocument/2006/customXml" ds:itemID="{E991F61B-35C4-485E-893F-61CB37294521}">
   <ds:schemaRefs>
     <ds:schemaRef ds:uri="http://schemas.openxmlformats.org/officeDocument/2006/bibliography"/>
   </ds:schemaRefs>

</xml_diff>

<commit_message>
Wind, Ground, Animation, Cloud
</commit_message>
<xml_diff>
--- a/Report.docx
+++ b/Report.docx
@@ -607,179 +607,223 @@
       <w:r>
         <w:t>Click</w:t>
       </w:r>
-    </w:p>
-    <w:p>
-      <w:pPr>
-        <w:pStyle w:val="ListParagraph"/>
-        <w:numPr>
-          <w:ilvl w:val="1"/>
-          <w:numId w:val="3"/>
-        </w:numPr>
-      </w:pPr>
-      <w:r>
-        <w:t>Select (Equivalent to Hover but with Up/Down keys)</w:t>
-      </w:r>
-    </w:p>
-    <w:p>
-      <w:pPr>
-        <w:pStyle w:val="ListParagraph"/>
-        <w:numPr>
-          <w:ilvl w:val="1"/>
-          <w:numId w:val="3"/>
-        </w:numPr>
-      </w:pPr>
-      <w:r>
-        <w:t>Press (Equivalent to Click but with Enter)</w:t>
-      </w:r>
-    </w:p>
-    <w:p>
-      <w:pPr>
-        <w:pStyle w:val="ListParagraph"/>
-        <w:numPr>
-          <w:ilvl w:val="0"/>
-          <w:numId w:val="3"/>
-        </w:numPr>
-      </w:pPr>
-      <w:r>
-        <w:t>Player</w:t>
-      </w:r>
-    </w:p>
-    <w:p>
-      <w:pPr>
-        <w:pStyle w:val="ListParagraph"/>
-        <w:numPr>
-          <w:ilvl w:val="1"/>
-          <w:numId w:val="3"/>
-        </w:numPr>
-      </w:pPr>
-      <w:r>
-        <w:t>Move</w:t>
-      </w:r>
-    </w:p>
-    <w:p>
-      <w:pPr>
-        <w:pStyle w:val="ListParagraph"/>
-        <w:numPr>
-          <w:ilvl w:val="1"/>
-          <w:numId w:val="3"/>
-        </w:numPr>
-      </w:pPr>
-      <w:r>
-        <w:t>Hit the Ball</w:t>
-      </w:r>
-    </w:p>
-    <w:p>
-      <w:pPr>
-        <w:pStyle w:val="ListParagraph"/>
-        <w:numPr>
-          <w:ilvl w:val="1"/>
-          <w:numId w:val="3"/>
-        </w:numPr>
-      </w:pPr>
-      <w:r>
-        <w:t>Animates</w:t>
-      </w:r>
-    </w:p>
-    <w:p>
-      <w:pPr>
-        <w:pStyle w:val="ListParagraph"/>
-        <w:numPr>
-          <w:ilvl w:val="0"/>
-          <w:numId w:val="3"/>
-        </w:numPr>
-      </w:pPr>
-      <w:r>
-        <w:t>Golf Course</w:t>
-      </w:r>
-    </w:p>
-    <w:p>
-      <w:pPr>
-        <w:pStyle w:val="ListParagraph"/>
-        <w:numPr>
-          <w:ilvl w:val="0"/>
-          <w:numId w:val="3"/>
-        </w:numPr>
-      </w:pPr>
-      <w:r>
-        <w:t>Sky</w:t>
-      </w:r>
-    </w:p>
-    <w:p>
-      <w:pPr>
-        <w:pStyle w:val="ListParagraph"/>
-        <w:numPr>
-          <w:ilvl w:val="0"/>
-          <w:numId w:val="3"/>
-        </w:numPr>
-      </w:pPr>
-      <w:r>
-        <w:t>Clouds</w:t>
-      </w:r>
-    </w:p>
-    <w:p>
-      <w:pPr>
-        <w:pStyle w:val="ListParagraph"/>
-        <w:numPr>
-          <w:ilvl w:val="1"/>
-          <w:numId w:val="3"/>
-        </w:numPr>
-      </w:pPr>
-      <w:r>
-        <w:t>Animates with wind</w:t>
-      </w:r>
-      <w:r>
-        <w:t xml:space="preserve"> (Wind impact 10%)</w:t>
-      </w:r>
-    </w:p>
-    <w:p>
-      <w:pPr>
-        <w:pStyle w:val="ListParagraph"/>
-        <w:numPr>
-          <w:ilvl w:val="0"/>
-          <w:numId w:val="3"/>
-        </w:numPr>
-      </w:pPr>
-      <w:r>
-        <w:t>Tree</w:t>
-      </w:r>
-    </w:p>
-    <w:p>
-      <w:pPr>
-        <w:pStyle w:val="ListParagraph"/>
-        <w:numPr>
-          <w:ilvl w:val="1"/>
-          <w:numId w:val="3"/>
-        </w:numPr>
-      </w:pPr>
-      <w:r>
-        <w:t>Might change size</w:t>
-      </w:r>
-    </w:p>
-    <w:p>
-      <w:pPr>
-        <w:pStyle w:val="ListParagraph"/>
-        <w:numPr>
-          <w:ilvl w:val="0"/>
-          <w:numId w:val="3"/>
-        </w:numPr>
-      </w:pPr>
-      <w:r>
-        <w:t>Ground</w:t>
-      </w:r>
-    </w:p>
-    <w:p>
-      <w:pPr>
-        <w:pStyle w:val="ListParagraph"/>
-        <w:numPr>
-          <w:ilvl w:val="1"/>
-          <w:numId w:val="3"/>
-        </w:numPr>
-      </w:pPr>
-      <w:r>
-        <w:t>Is detected using colour, hills are part of ground as well</w:t>
-      </w:r>
       <w:bookmarkStart w:id="0" w:name="_GoBack"/>
       <w:bookmarkEnd w:id="0"/>
+    </w:p>
+    <w:p>
+      <w:pPr>
+        <w:pStyle w:val="ListParagraph"/>
+        <w:numPr>
+          <w:ilvl w:val="0"/>
+          <w:numId w:val="3"/>
+        </w:numPr>
+      </w:pPr>
+      <w:r>
+        <w:t>Game Menu</w:t>
+      </w:r>
+    </w:p>
+    <w:p>
+      <w:pPr>
+        <w:pStyle w:val="ListParagraph"/>
+        <w:numPr>
+          <w:ilvl w:val="1"/>
+          <w:numId w:val="3"/>
+        </w:numPr>
+      </w:pPr>
+      <w:r>
+        <w:t>Contains buttons</w:t>
+      </w:r>
+    </w:p>
+    <w:p>
+      <w:pPr>
+        <w:pStyle w:val="ListParagraph"/>
+        <w:numPr>
+          <w:ilvl w:val="1"/>
+          <w:numId w:val="3"/>
+        </w:numPr>
+      </w:pPr>
+      <w:r>
+        <w:t>Deals with drawing buttons</w:t>
+      </w:r>
+    </w:p>
+    <w:p>
+      <w:pPr>
+        <w:pStyle w:val="ListParagraph"/>
+        <w:numPr>
+          <w:ilvl w:val="1"/>
+          <w:numId w:val="3"/>
+        </w:numPr>
+      </w:pPr>
+      <w:r>
+        <w:t>Button events</w:t>
+      </w:r>
+    </w:p>
+    <w:p>
+      <w:pPr>
+        <w:pStyle w:val="ListParagraph"/>
+        <w:numPr>
+          <w:ilvl w:val="1"/>
+          <w:numId w:val="3"/>
+        </w:numPr>
+      </w:pPr>
+      <w:r>
+        <w:t>Button state</w:t>
+      </w:r>
+    </w:p>
+    <w:p>
+      <w:pPr>
+        <w:pStyle w:val="ListParagraph"/>
+        <w:numPr>
+          <w:ilvl w:val="0"/>
+          <w:numId w:val="3"/>
+        </w:numPr>
+      </w:pPr>
+      <w:r>
+        <w:t>Player</w:t>
+      </w:r>
+    </w:p>
+    <w:p>
+      <w:pPr>
+        <w:pStyle w:val="ListParagraph"/>
+        <w:numPr>
+          <w:ilvl w:val="1"/>
+          <w:numId w:val="3"/>
+        </w:numPr>
+      </w:pPr>
+      <w:r>
+        <w:t>Move</w:t>
+      </w:r>
+    </w:p>
+    <w:p>
+      <w:pPr>
+        <w:pStyle w:val="ListParagraph"/>
+        <w:numPr>
+          <w:ilvl w:val="1"/>
+          <w:numId w:val="3"/>
+        </w:numPr>
+      </w:pPr>
+      <w:r>
+        <w:t>Hit the Ball</w:t>
+      </w:r>
+    </w:p>
+    <w:p>
+      <w:pPr>
+        <w:pStyle w:val="ListParagraph"/>
+        <w:numPr>
+          <w:ilvl w:val="1"/>
+          <w:numId w:val="3"/>
+        </w:numPr>
+      </w:pPr>
+      <w:r>
+        <w:t>Animates</w:t>
+      </w:r>
+    </w:p>
+    <w:p>
+      <w:pPr>
+        <w:pStyle w:val="ListParagraph"/>
+        <w:numPr>
+          <w:ilvl w:val="0"/>
+          <w:numId w:val="3"/>
+        </w:numPr>
+      </w:pPr>
+      <w:r>
+        <w:t>Golf Course</w:t>
+      </w:r>
+    </w:p>
+    <w:p>
+      <w:pPr>
+        <w:pStyle w:val="ListParagraph"/>
+        <w:numPr>
+          <w:ilvl w:val="0"/>
+          <w:numId w:val="3"/>
+        </w:numPr>
+      </w:pPr>
+      <w:r>
+        <w:t>Sky</w:t>
+      </w:r>
+    </w:p>
+    <w:p>
+      <w:pPr>
+        <w:pStyle w:val="ListParagraph"/>
+        <w:numPr>
+          <w:ilvl w:val="0"/>
+          <w:numId w:val="3"/>
+        </w:numPr>
+      </w:pPr>
+      <w:r>
+        <w:t>Clouds</w:t>
+      </w:r>
+    </w:p>
+    <w:p>
+      <w:pPr>
+        <w:pStyle w:val="ListParagraph"/>
+        <w:numPr>
+          <w:ilvl w:val="1"/>
+          <w:numId w:val="3"/>
+        </w:numPr>
+      </w:pPr>
+      <w:r>
+        <w:t>Animates with wind</w:t>
+      </w:r>
+      <w:r>
+        <w:t xml:space="preserve"> (Wind impact 10%)</w:t>
+      </w:r>
+    </w:p>
+    <w:p>
+      <w:pPr>
+        <w:pStyle w:val="ListParagraph"/>
+        <w:numPr>
+          <w:ilvl w:val="0"/>
+          <w:numId w:val="3"/>
+        </w:numPr>
+      </w:pPr>
+      <w:r>
+        <w:t>Tree</w:t>
+      </w:r>
+    </w:p>
+    <w:p>
+      <w:pPr>
+        <w:pStyle w:val="ListParagraph"/>
+        <w:numPr>
+          <w:ilvl w:val="1"/>
+          <w:numId w:val="3"/>
+        </w:numPr>
+      </w:pPr>
+      <w:r>
+        <w:t>Might change size</w:t>
+      </w:r>
+    </w:p>
+    <w:p>
+      <w:pPr>
+        <w:pStyle w:val="ListParagraph"/>
+        <w:numPr>
+          <w:ilvl w:val="0"/>
+          <w:numId w:val="3"/>
+        </w:numPr>
+      </w:pPr>
+      <w:r>
+        <w:t>Ground</w:t>
+      </w:r>
+    </w:p>
+    <w:p>
+      <w:pPr>
+        <w:pStyle w:val="ListParagraph"/>
+        <w:numPr>
+          <w:ilvl w:val="1"/>
+          <w:numId w:val="3"/>
+        </w:numPr>
+      </w:pPr>
+      <w:r>
+        <w:t xml:space="preserve">Is detected using </w:t>
+      </w:r>
+      <w:proofErr w:type="spellStart"/>
+      <w:r>
+        <w:t>colour</w:t>
+      </w:r>
+      <w:proofErr w:type="spellEnd"/>
+      <w:r>
+        <w:t>, hills are part of ground as well</w:t>
+      </w:r>
     </w:p>
     <w:p>
       <w:pPr>
@@ -1951,7 +1995,7 @@
 </file>
 
 <file path=customXml/itemProps1.xml><?xml version="1.0" encoding="utf-8"?>
-<ds:datastoreItem xmlns:ds="http://schemas.openxmlformats.org/officeDocument/2006/customXml" ds:itemID="{E991F61B-35C4-485E-893F-61CB37294521}">
+<ds:datastoreItem xmlns:ds="http://schemas.openxmlformats.org/officeDocument/2006/customXml" ds:itemID="{32FD5AD1-FE8F-4AFC-8E7E-91C4743636DB}">
   <ds:schemaRefs>
     <ds:schemaRef ds:uri="http://schemas.openxmlformats.org/officeDocument/2006/bibliography"/>
   </ds:schemaRefs>

</xml_diff>